<commit_message>
Finished week 2 assignments
</commit_message>
<xml_diff>
--- a/SportsPerformanceAnalytics/FoundationsofSportsAnalytics_DataRepresentationanModelsinSports/python notebooks/Week2/Assignment Directions.docx
+++ b/SportsPerformanceAnalytics/FoundationsofSportsAnalytics_DataRepresentationanModelsinSports/python notebooks/Week2/Assignment Directions.docx
@@ -2949,14 +2949,16 @@
           <w:color w:val="1F1F1F"/>
           <w:sz w:val="21"/>
           <w:szCs w:val="21"/>
-        </w:rPr>
-      </w:pPr>
-      <w:r>
-        <w:rPr>
-          <w:rFonts w:ascii="Source Sans Pro" w:hAnsi="Source Sans Pro" w:cs="Helvetica"/>
-          <w:color w:val="1F1F1F"/>
-          <w:sz w:val="21"/>
-          <w:szCs w:val="21"/>
+          <w:highlight w:val="yellow"/>
+        </w:rPr>
+      </w:pPr>
+      <w:r>
+        <w:rPr>
+          <w:rFonts w:ascii="Source Sans Pro" w:hAnsi="Source Sans Pro" w:cs="Helvetica"/>
+          <w:color w:val="1F1F1F"/>
+          <w:sz w:val="21"/>
+          <w:szCs w:val="21"/>
+          <w:highlight w:val="yellow"/>
         </w:rPr>
         <w:t>In the “</w:t>
       </w:r>
@@ -2967,6 +2969,7 @@
           <w:color w:val="1F1F1F"/>
           <w:sz w:val="21"/>
           <w:szCs w:val="21"/>
+          <w:highlight w:val="yellow"/>
         </w:rPr>
         <w:t>NHL_Game</w:t>
       </w:r>
@@ -2977,6 +2980,7 @@
           <w:color w:val="1F1F1F"/>
           <w:sz w:val="21"/>
           <w:szCs w:val="21"/>
+          <w:highlight w:val="yellow"/>
         </w:rPr>
         <w:t xml:space="preserve">” </w:t>
       </w:r>
@@ -2987,6 +2991,7 @@
           <w:color w:val="1F1F1F"/>
           <w:sz w:val="21"/>
           <w:szCs w:val="21"/>
+          <w:highlight w:val="yellow"/>
         </w:rPr>
         <w:t>dataframe</w:t>
       </w:r>
@@ -2997,6 +3002,7 @@
           <w:color w:val="1F1F1F"/>
           <w:sz w:val="21"/>
           <w:szCs w:val="21"/>
+          <w:highlight w:val="yellow"/>
         </w:rPr>
         <w:t>, calculate summary statistics for the  “</w:t>
       </w:r>
@@ -3007,6 +3013,7 @@
           <w:color w:val="1F1F1F"/>
           <w:sz w:val="21"/>
           <w:szCs w:val="21"/>
+          <w:highlight w:val="yellow"/>
         </w:rPr>
         <w:t>goals_for</w:t>
       </w:r>
@@ -3017,6 +3024,7 @@
           <w:color w:val="1F1F1F"/>
           <w:sz w:val="21"/>
           <w:szCs w:val="21"/>
+          <w:highlight w:val="yellow"/>
         </w:rPr>
         <w:t>” variable; calculate summary statistics for the “</w:t>
       </w:r>
@@ -3027,6 +3035,7 @@
           <w:color w:val="1F1F1F"/>
           <w:sz w:val="21"/>
           <w:szCs w:val="21"/>
+          <w:highlight w:val="yellow"/>
         </w:rPr>
         <w:t>goals_against</w:t>
       </w:r>
@@ -3037,6 +3046,7 @@
           <w:color w:val="1F1F1F"/>
           <w:sz w:val="21"/>
           <w:szCs w:val="21"/>
+          <w:highlight w:val="yellow"/>
         </w:rPr>
         <w:t>” variable based on whether it is home or away game.</w:t>
       </w:r>
@@ -3055,14 +3065,16 @@
           <w:color w:val="1F1F1F"/>
           <w:sz w:val="21"/>
           <w:szCs w:val="21"/>
-        </w:rPr>
-      </w:pPr>
-      <w:r>
-        <w:rPr>
-          <w:rFonts w:ascii="Source Sans Pro" w:hAnsi="Source Sans Pro" w:cs="Helvetica"/>
-          <w:color w:val="1F1F1F"/>
-          <w:sz w:val="21"/>
-          <w:szCs w:val="21"/>
+          <w:highlight w:val="yellow"/>
+        </w:rPr>
+      </w:pPr>
+      <w:r>
+        <w:rPr>
+          <w:rFonts w:ascii="Source Sans Pro" w:hAnsi="Source Sans Pro" w:cs="Helvetica"/>
+          <w:color w:val="1F1F1F"/>
+          <w:sz w:val="21"/>
+          <w:szCs w:val="21"/>
+          <w:highlight w:val="yellow"/>
         </w:rPr>
         <w:t>Create a histogram of the “</w:t>
       </w:r>
@@ -3073,6 +3085,7 @@
           <w:color w:val="1F1F1F"/>
           <w:sz w:val="21"/>
           <w:szCs w:val="21"/>
+          <w:highlight w:val="yellow"/>
         </w:rPr>
         <w:t>goals_against</w:t>
       </w:r>
@@ -3083,6 +3096,7 @@
           <w:color w:val="1F1F1F"/>
           <w:sz w:val="21"/>
           <w:szCs w:val="21"/>
+          <w:highlight w:val="yellow"/>
         </w:rPr>
         <w:t>” variable by whether the game is home or away a) Make the color of the histogram green b) Set the number of bins to be 20 c) Make sure the two sub-histograms share the same ranges for the x-axis and y-axis.</w:t>
       </w:r>
@@ -3150,14 +3164,16 @@
           <w:color w:val="1F1F1F"/>
           <w:sz w:val="21"/>
           <w:szCs w:val="21"/>
-        </w:rPr>
-      </w:pPr>
-      <w:r>
-        <w:rPr>
-          <w:rFonts w:ascii="Source Sans Pro" w:hAnsi="Source Sans Pro" w:cs="Helvetica"/>
-          <w:color w:val="1F1F1F"/>
-          <w:sz w:val="21"/>
-          <w:szCs w:val="21"/>
+          <w:highlight w:val="yellow"/>
+        </w:rPr>
+      </w:pPr>
+      <w:r>
+        <w:rPr>
+          <w:rFonts w:ascii="Source Sans Pro" w:hAnsi="Source Sans Pro" w:cs="Helvetica"/>
+          <w:color w:val="1F1F1F"/>
+          <w:sz w:val="21"/>
+          <w:szCs w:val="21"/>
+          <w:highlight w:val="yellow"/>
         </w:rPr>
         <w:t>In the “</w:t>
       </w:r>
@@ -3168,6 +3184,7 @@
           <w:color w:val="1F1F1F"/>
           <w:sz w:val="21"/>
           <w:szCs w:val="21"/>
+          <w:highlight w:val="yellow"/>
         </w:rPr>
         <w:t>NHL_Team_R_Stats</w:t>
       </w:r>
@@ -3178,6 +3195,7 @@
           <w:color w:val="1F1F1F"/>
           <w:sz w:val="21"/>
           <w:szCs w:val="21"/>
+          <w:highlight w:val="yellow"/>
         </w:rPr>
         <w:t xml:space="preserve">” </w:t>
       </w:r>
@@ -3188,6 +3206,7 @@
           <w:color w:val="1F1F1F"/>
           <w:sz w:val="21"/>
           <w:szCs w:val="21"/>
+          <w:highlight w:val="yellow"/>
         </w:rPr>
         <w:t>dataframe</w:t>
       </w:r>
@@ -3198,6 +3217,7 @@
           <w:color w:val="1F1F1F"/>
           <w:sz w:val="21"/>
           <w:szCs w:val="21"/>
+          <w:highlight w:val="yellow"/>
         </w:rPr>
         <w:t xml:space="preserve">, make a scatter plot to depict the relationship between the total number of </w:t>
       </w:r>
@@ -3208,6 +3228,7 @@
           <w:color w:val="1F1F1F"/>
           <w:sz w:val="21"/>
           <w:szCs w:val="21"/>
+          <w:highlight w:val="yellow"/>
         </w:rPr>
         <w:t>goals for</w:t>
       </w:r>
@@ -3217,6 +3238,7 @@
           <w:color w:val="1F1F1F"/>
           <w:sz w:val="21"/>
           <w:szCs w:val="21"/>
+          <w:highlight w:val="yellow"/>
         </w:rPr>
         <w:t xml:space="preserve"> and the winning percentage. a) Plot the total number of </w:t>
       </w:r>
@@ -3227,6 +3249,7 @@
           <w:color w:val="1F1F1F"/>
           <w:sz w:val="21"/>
           <w:szCs w:val="21"/>
+          <w:highlight w:val="yellow"/>
         </w:rPr>
         <w:t>goals for</w:t>
       </w:r>
@@ -3236,6 +3259,7 @@
           <w:color w:val="1F1F1F"/>
           <w:sz w:val="21"/>
           <w:szCs w:val="21"/>
+          <w:highlight w:val="yellow"/>
         </w:rPr>
         <w:t xml:space="preserve"> on the x-axis and winning percentage on the y-axis. b) Add a regression line to the scatter plot. c) Make the title of the graph “Relationship between Goals for and Winning Percentage” and make the font size 11. d) Label the x-axis “Total Goals for” and label the y-axis “Winning Percentage”.</w:t>
       </w:r>
@@ -3254,14 +3278,16 @@
           <w:color w:val="1F1F1F"/>
           <w:sz w:val="21"/>
           <w:szCs w:val="21"/>
-        </w:rPr>
-      </w:pPr>
-      <w:r>
-        <w:rPr>
-          <w:rFonts w:ascii="Source Sans Pro" w:hAnsi="Source Sans Pro" w:cs="Helvetica"/>
-          <w:color w:val="1F1F1F"/>
-          <w:sz w:val="21"/>
-          <w:szCs w:val="21"/>
+          <w:highlight w:val="yellow"/>
+        </w:rPr>
+      </w:pPr>
+      <w:r>
+        <w:rPr>
+          <w:rFonts w:ascii="Source Sans Pro" w:hAnsi="Source Sans Pro" w:cs="Helvetica"/>
+          <w:color w:val="1F1F1F"/>
+          <w:sz w:val="21"/>
+          <w:szCs w:val="21"/>
+          <w:highlight w:val="yellow"/>
         </w:rPr>
         <w:t>In the “</w:t>
       </w:r>
@@ -3272,6 +3298,7 @@
           <w:color w:val="1F1F1F"/>
           <w:sz w:val="21"/>
           <w:szCs w:val="21"/>
+          <w:highlight w:val="yellow"/>
         </w:rPr>
         <w:t>NHL_Team_R_Stats</w:t>
       </w:r>
@@ -3282,6 +3309,7 @@
           <w:color w:val="1F1F1F"/>
           <w:sz w:val="21"/>
           <w:szCs w:val="21"/>
+          <w:highlight w:val="yellow"/>
         </w:rPr>
         <w:t xml:space="preserve">” </w:t>
       </w:r>
@@ -3292,6 +3320,7 @@
           <w:color w:val="1F1F1F"/>
           <w:sz w:val="21"/>
           <w:szCs w:val="21"/>
+          <w:highlight w:val="yellow"/>
         </w:rPr>
         <w:t>dataframe</w:t>
       </w:r>
@@ -3302,6 +3331,7 @@
           <w:color w:val="1F1F1F"/>
           <w:sz w:val="21"/>
           <w:szCs w:val="21"/>
+          <w:highlight w:val="yellow"/>
         </w:rPr>
         <w:t xml:space="preserve">, calculate the correlation coefficient between total number of </w:t>
       </w:r>
@@ -3312,6 +3342,7 @@
           <w:color w:val="1F1F1F"/>
           <w:sz w:val="21"/>
           <w:szCs w:val="21"/>
+          <w:highlight w:val="yellow"/>
         </w:rPr>
         <w:t>goals for</w:t>
       </w:r>
@@ -3321,6 +3352,7 @@
           <w:color w:val="1F1F1F"/>
           <w:sz w:val="21"/>
           <w:szCs w:val="21"/>
+          <w:highlight w:val="yellow"/>
         </w:rPr>
         <w:t xml:space="preserve"> and winning percentage.</w:t>
       </w:r>
@@ -3339,14 +3371,16 @@
           <w:color w:val="1F1F1F"/>
           <w:sz w:val="21"/>
           <w:szCs w:val="21"/>
-        </w:rPr>
-      </w:pPr>
-      <w:r>
-        <w:rPr>
-          <w:rFonts w:ascii="Source Sans Pro" w:hAnsi="Source Sans Pro" w:cs="Helvetica"/>
-          <w:color w:val="1F1F1F"/>
-          <w:sz w:val="21"/>
-          <w:szCs w:val="21"/>
+          <w:highlight w:val="yellow"/>
+        </w:rPr>
+      </w:pPr>
+      <w:r>
+        <w:rPr>
+          <w:rFonts w:ascii="Source Sans Pro" w:hAnsi="Source Sans Pro" w:cs="Helvetica"/>
+          <w:color w:val="1F1F1F"/>
+          <w:sz w:val="21"/>
+          <w:szCs w:val="21"/>
+          <w:highlight w:val="yellow"/>
         </w:rPr>
         <w:t xml:space="preserve">Create a scatter plot of the total number of </w:t>
       </w:r>
@@ -3357,6 +3391,7 @@
           <w:color w:val="1F1F1F"/>
           <w:sz w:val="21"/>
           <w:szCs w:val="21"/>
+          <w:highlight w:val="yellow"/>
         </w:rPr>
         <w:t>goals for</w:t>
       </w:r>
@@ -3366,6 +3401,7 @@
           <w:color w:val="1F1F1F"/>
           <w:sz w:val="21"/>
           <w:szCs w:val="21"/>
+          <w:highlight w:val="yellow"/>
         </w:rPr>
         <w:t xml:space="preserve"> and winning percentage similar to step 1 for regular season games. In this graph, group observations by “</w:t>
       </w:r>
@@ -3376,6 +3412,7 @@
           <w:color w:val="1F1F1F"/>
           <w:sz w:val="21"/>
           <w:szCs w:val="21"/>
+          <w:highlight w:val="yellow"/>
         </w:rPr>
         <w:t>competition_name</w:t>
       </w:r>
@@ -3386,6 +3423,7 @@
           <w:color w:val="1F1F1F"/>
           <w:sz w:val="21"/>
           <w:szCs w:val="21"/>
+          <w:highlight w:val="yellow"/>
         </w:rPr>
         <w:t xml:space="preserve">”. a) Plot the total number of </w:t>
       </w:r>
@@ -3396,6 +3434,7 @@
           <w:color w:val="1F1F1F"/>
           <w:sz w:val="21"/>
           <w:szCs w:val="21"/>
+          <w:highlight w:val="yellow"/>
         </w:rPr>
         <w:t>goals for</w:t>
       </w:r>
@@ -3405,6 +3444,7 @@
           <w:color w:val="1F1F1F"/>
           <w:sz w:val="21"/>
           <w:szCs w:val="21"/>
+          <w:highlight w:val="yellow"/>
         </w:rPr>
         <w:t xml:space="preserve"> on the x-axis and winning percentage on the y-axis. b) Add a regression line to the scatter plot. c) Make the title of the graph “Relationship between Goals for and Winning Percentage” and make the font size 11. d) Label the x-axis “Total Goals for” and label the y-axis “Winning Percentage”.</w:t>
       </w:r>
@@ -3423,14 +3463,16 @@
           <w:color w:val="1F1F1F"/>
           <w:sz w:val="21"/>
           <w:szCs w:val="21"/>
-        </w:rPr>
-      </w:pPr>
-      <w:r>
-        <w:rPr>
-          <w:rFonts w:ascii="Source Sans Pro" w:hAnsi="Source Sans Pro" w:cs="Helvetica"/>
-          <w:color w:val="1F1F1F"/>
-          <w:sz w:val="21"/>
-          <w:szCs w:val="21"/>
+          <w:highlight w:val="yellow"/>
+        </w:rPr>
+      </w:pPr>
+      <w:r>
+        <w:rPr>
+          <w:rFonts w:ascii="Source Sans Pro" w:hAnsi="Source Sans Pro" w:cs="Helvetica"/>
+          <w:color w:val="1F1F1F"/>
+          <w:sz w:val="21"/>
+          <w:szCs w:val="21"/>
+          <w:highlight w:val="yellow"/>
         </w:rPr>
         <w:t>For the “</w:t>
       </w:r>
@@ -3441,6 +3483,7 @@
           <w:color w:val="1F1F1F"/>
           <w:sz w:val="21"/>
           <w:szCs w:val="21"/>
+          <w:highlight w:val="yellow"/>
         </w:rPr>
         <w:t>NHL_Team_R_Stats</w:t>
       </w:r>
@@ -3451,6 +3494,7 @@
           <w:color w:val="1F1F1F"/>
           <w:sz w:val="21"/>
           <w:szCs w:val="21"/>
+          <w:highlight w:val="yellow"/>
         </w:rPr>
         <w:t xml:space="preserve">” </w:t>
       </w:r>
@@ -3461,6 +3505,7 @@
           <w:color w:val="1F1F1F"/>
           <w:sz w:val="21"/>
           <w:szCs w:val="21"/>
+          <w:highlight w:val="yellow"/>
         </w:rPr>
         <w:t>dataframe</w:t>
       </w:r>
@@ -3471,6 +3516,7 @@
           <w:color w:val="1F1F1F"/>
           <w:sz w:val="21"/>
           <w:szCs w:val="21"/>
+          <w:highlight w:val="yellow"/>
         </w:rPr>
         <w:t xml:space="preserve">, delete observations of 2011 and 2012 seasons. Continue to name the </w:t>
       </w:r>
@@ -3481,6 +3527,7 @@
           <w:color w:val="1F1F1F"/>
           <w:sz w:val="21"/>
           <w:szCs w:val="21"/>
+          <w:highlight w:val="yellow"/>
         </w:rPr>
         <w:t>dataframe</w:t>
       </w:r>
@@ -3491,6 +3538,7 @@
           <w:color w:val="1F1F1F"/>
           <w:sz w:val="21"/>
           <w:szCs w:val="21"/>
+          <w:highlight w:val="yellow"/>
         </w:rPr>
         <w:t xml:space="preserve"> “</w:t>
       </w:r>
@@ -3501,6 +3549,7 @@
           <w:color w:val="1F1F1F"/>
           <w:sz w:val="21"/>
           <w:szCs w:val="21"/>
+          <w:highlight w:val="yellow"/>
         </w:rPr>
         <w:t>NHL_Team_R_Stats</w:t>
       </w:r>
@@ -3511,6 +3560,7 @@
           <w:color w:val="1F1F1F"/>
           <w:sz w:val="21"/>
           <w:szCs w:val="21"/>
+          <w:highlight w:val="yellow"/>
         </w:rPr>
         <w:t>”.</w:t>
       </w:r>
@@ -3529,14 +3579,16 @@
           <w:color w:val="1F1F1F"/>
           <w:sz w:val="21"/>
           <w:szCs w:val="21"/>
-        </w:rPr>
-      </w:pPr>
-      <w:r>
-        <w:rPr>
-          <w:rFonts w:ascii="Source Sans Pro" w:hAnsi="Source Sans Pro" w:cs="Helvetica"/>
-          <w:color w:val="1F1F1F"/>
-          <w:sz w:val="21"/>
-          <w:szCs w:val="21"/>
+          <w:highlight w:val="yellow"/>
+        </w:rPr>
+      </w:pPr>
+      <w:r>
+        <w:rPr>
+          <w:rFonts w:ascii="Source Sans Pro" w:hAnsi="Source Sans Pro" w:cs="Helvetica"/>
+          <w:color w:val="1F1F1F"/>
+          <w:sz w:val="21"/>
+          <w:szCs w:val="21"/>
+          <w:highlight w:val="yellow"/>
         </w:rPr>
         <w:t>In the new “</w:t>
       </w:r>
@@ -3547,6 +3599,7 @@
           <w:color w:val="1F1F1F"/>
           <w:sz w:val="21"/>
           <w:szCs w:val="21"/>
+          <w:highlight w:val="yellow"/>
         </w:rPr>
         <w:t>NHL_Team_R_Stats</w:t>
       </w:r>
@@ -3557,6 +3610,7 @@
           <w:color w:val="1F1F1F"/>
           <w:sz w:val="21"/>
           <w:szCs w:val="21"/>
+          <w:highlight w:val="yellow"/>
         </w:rPr>
         <w:t xml:space="preserve">” </w:t>
       </w:r>
@@ -3567,6 +3621,7 @@
           <w:color w:val="1F1F1F"/>
           <w:sz w:val="21"/>
           <w:szCs w:val="21"/>
+          <w:highlight w:val="yellow"/>
         </w:rPr>
         <w:t>dataframe</w:t>
       </w:r>
@@ -3577,6 +3632,7 @@
           <w:color w:val="1F1F1F"/>
           <w:sz w:val="21"/>
           <w:szCs w:val="21"/>
+          <w:highlight w:val="yellow"/>
         </w:rPr>
         <w:t xml:space="preserve">, create a scatter plot of total number of </w:t>
       </w:r>
@@ -3587,6 +3643,7 @@
           <w:color w:val="1F1F1F"/>
           <w:sz w:val="21"/>
           <w:szCs w:val="21"/>
+          <w:highlight w:val="yellow"/>
         </w:rPr>
         <w:t>goals for</w:t>
       </w:r>
@@ -3596,6 +3653,7 @@
           <w:color w:val="1F1F1F"/>
           <w:sz w:val="21"/>
           <w:szCs w:val="21"/>
+          <w:highlight w:val="yellow"/>
         </w:rPr>
         <w:t xml:space="preserve"> and winning percentage. a) Plot the total number of </w:t>
       </w:r>
@@ -3606,6 +3664,7 @@
           <w:color w:val="1F1F1F"/>
           <w:sz w:val="21"/>
           <w:szCs w:val="21"/>
+          <w:highlight w:val="yellow"/>
         </w:rPr>
         <w:t>goals for</w:t>
       </w:r>
@@ -3615,6 +3674,7 @@
           <w:color w:val="1F1F1F"/>
           <w:sz w:val="21"/>
           <w:szCs w:val="21"/>
+          <w:highlight w:val="yellow"/>
         </w:rPr>
         <w:t xml:space="preserve"> on the x-axis and winning percentage on the y-axis. b) Add a regression line to the scatter plot. c) Make the title of the graph “Relationship between Goals for and Winning Percentage” and make the font size 11. d) Label the x-axis “Total Goals for” and label the y-axis “Winning Percentage”.</w:t>
       </w:r>
@@ -3633,14 +3693,16 @@
           <w:color w:val="1F1F1F"/>
           <w:sz w:val="21"/>
           <w:szCs w:val="21"/>
-        </w:rPr>
-      </w:pPr>
-      <w:r>
-        <w:rPr>
-          <w:rFonts w:ascii="Source Sans Pro" w:hAnsi="Source Sans Pro" w:cs="Helvetica"/>
-          <w:color w:val="1F1F1F"/>
-          <w:sz w:val="21"/>
-          <w:szCs w:val="21"/>
+          <w:highlight w:val="yellow"/>
+        </w:rPr>
+      </w:pPr>
+      <w:r>
+        <w:rPr>
+          <w:rFonts w:ascii="Source Sans Pro" w:hAnsi="Source Sans Pro" w:cs="Helvetica"/>
+          <w:color w:val="1F1F1F"/>
+          <w:sz w:val="21"/>
+          <w:szCs w:val="21"/>
+          <w:highlight w:val="yellow"/>
         </w:rPr>
         <w:t xml:space="preserve">Calculate the correlation coefficient between total number of </w:t>
       </w:r>
@@ -3651,6 +3713,7 @@
           <w:color w:val="1F1F1F"/>
           <w:sz w:val="21"/>
           <w:szCs w:val="21"/>
+          <w:highlight w:val="yellow"/>
         </w:rPr>
         <w:t>goals for</w:t>
       </w:r>
@@ -3660,6 +3723,7 @@
           <w:color w:val="1F1F1F"/>
           <w:sz w:val="21"/>
           <w:szCs w:val="21"/>
+          <w:highlight w:val="yellow"/>
         </w:rPr>
         <w:t xml:space="preserve"> and winning percentage in the updated “</w:t>
       </w:r>
@@ -3670,6 +3734,7 @@
           <w:color w:val="1F1F1F"/>
           <w:sz w:val="21"/>
           <w:szCs w:val="21"/>
+          <w:highlight w:val="yellow"/>
         </w:rPr>
         <w:t>NHL_Team_R_Stats</w:t>
       </w:r>
@@ -3680,6 +3745,7 @@
           <w:color w:val="1F1F1F"/>
           <w:sz w:val="21"/>
           <w:szCs w:val="21"/>
+          <w:highlight w:val="yellow"/>
         </w:rPr>
         <w:t xml:space="preserve">” </w:t>
       </w:r>
@@ -3690,6 +3756,7 @@
           <w:color w:val="1F1F1F"/>
           <w:sz w:val="21"/>
           <w:szCs w:val="21"/>
+          <w:highlight w:val="yellow"/>
         </w:rPr>
         <w:t>dataframe</w:t>
       </w:r>
@@ -3700,6 +3767,7 @@
           <w:color w:val="1F1F1F"/>
           <w:sz w:val="21"/>
           <w:szCs w:val="21"/>
+          <w:highlight w:val="yellow"/>
         </w:rPr>
         <w:t>.</w:t>
       </w:r>
@@ -3718,14 +3786,16 @@
           <w:color w:val="1F1F1F"/>
           <w:sz w:val="21"/>
           <w:szCs w:val="21"/>
-        </w:rPr>
-      </w:pPr>
-      <w:r>
-        <w:rPr>
-          <w:rFonts w:ascii="Source Sans Pro" w:hAnsi="Source Sans Pro" w:cs="Helvetica"/>
-          <w:color w:val="1F1F1F"/>
-          <w:sz w:val="21"/>
-          <w:szCs w:val="21"/>
+          <w:highlight w:val="yellow"/>
+        </w:rPr>
+      </w:pPr>
+      <w:r>
+        <w:rPr>
+          <w:rFonts w:ascii="Source Sans Pro" w:hAnsi="Source Sans Pro" w:cs="Helvetica"/>
+          <w:color w:val="1F1F1F"/>
+          <w:sz w:val="21"/>
+          <w:szCs w:val="21"/>
+          <w:highlight w:val="yellow"/>
         </w:rPr>
         <w:t xml:space="preserve">Save </w:t>
       </w:r>
@@ -3736,6 +3806,7 @@
           <w:color w:val="1F1F1F"/>
           <w:sz w:val="21"/>
           <w:szCs w:val="21"/>
+          <w:highlight w:val="yellow"/>
         </w:rPr>
         <w:t>dataframes</w:t>
       </w:r>
@@ -3746,6 +3817,7 @@
           <w:color w:val="1F1F1F"/>
           <w:sz w:val="21"/>
           <w:szCs w:val="21"/>
+          <w:highlight w:val="yellow"/>
         </w:rPr>
         <w:t xml:space="preserve"> as csv files. a) Name the updated “</w:t>
       </w:r>
@@ -3756,6 +3828,7 @@
           <w:color w:val="1F1F1F"/>
           <w:sz w:val="21"/>
           <w:szCs w:val="21"/>
+          <w:highlight w:val="yellow"/>
         </w:rPr>
         <w:t>NHL_Game</w:t>
       </w:r>
@@ -3766,6 +3839,7 @@
           <w:color w:val="1F1F1F"/>
           <w:sz w:val="21"/>
           <w:szCs w:val="21"/>
+          <w:highlight w:val="yellow"/>
         </w:rPr>
         <w:t xml:space="preserve">” </w:t>
       </w:r>
@@ -3776,6 +3850,7 @@
           <w:color w:val="1F1F1F"/>
           <w:sz w:val="21"/>
           <w:szCs w:val="21"/>
+          <w:highlight w:val="yellow"/>
         </w:rPr>
         <w:t>dataframe</w:t>
       </w:r>
@@ -3786,6 +3861,7 @@
           <w:color w:val="1F1F1F"/>
           <w:sz w:val="21"/>
           <w:szCs w:val="21"/>
+          <w:highlight w:val="yellow"/>
         </w:rPr>
         <w:t xml:space="preserve"> as “NHL_Game2”. b) Name the “</w:t>
       </w:r>
@@ -3796,6 +3872,7 @@
           <w:color w:val="1F1F1F"/>
           <w:sz w:val="21"/>
           <w:szCs w:val="21"/>
+          <w:highlight w:val="yellow"/>
         </w:rPr>
         <w:t>NHL_Team_Stats</w:t>
       </w:r>
@@ -3806,6 +3883,7 @@
           <w:color w:val="1F1F1F"/>
           <w:sz w:val="21"/>
           <w:szCs w:val="21"/>
+          <w:highlight w:val="yellow"/>
         </w:rPr>
         <w:t xml:space="preserve">” </w:t>
       </w:r>
@@ -3816,6 +3894,7 @@
           <w:color w:val="1F1F1F"/>
           <w:sz w:val="21"/>
           <w:szCs w:val="21"/>
+          <w:highlight w:val="yellow"/>
         </w:rPr>
         <w:t>dataframe</w:t>
       </w:r>
@@ -3826,6 +3905,7 @@
           <w:color w:val="1F1F1F"/>
           <w:sz w:val="21"/>
           <w:szCs w:val="21"/>
+          <w:highlight w:val="yellow"/>
         </w:rPr>
         <w:t xml:space="preserve"> as “</w:t>
       </w:r>
@@ -3836,6 +3916,7 @@
           <w:color w:val="1F1F1F"/>
           <w:sz w:val="21"/>
           <w:szCs w:val="21"/>
+          <w:highlight w:val="yellow"/>
         </w:rPr>
         <w:t>NHL_Team_Stats</w:t>
       </w:r>
@@ -3846,6 +3927,7 @@
           <w:color w:val="1F1F1F"/>
           <w:sz w:val="21"/>
           <w:szCs w:val="21"/>
+          <w:highlight w:val="yellow"/>
         </w:rPr>
         <w:t>”. c) Name the “</w:t>
       </w:r>
@@ -3856,6 +3938,7 @@
           <w:color w:val="1F1F1F"/>
           <w:sz w:val="21"/>
           <w:szCs w:val="21"/>
+          <w:highlight w:val="yellow"/>
         </w:rPr>
         <w:t>NHL_Team_R_Stats</w:t>
       </w:r>
@@ -3866,6 +3949,7 @@
           <w:color w:val="1F1F1F"/>
           <w:sz w:val="21"/>
           <w:szCs w:val="21"/>
+          <w:highlight w:val="yellow"/>
         </w:rPr>
         <w:t xml:space="preserve">” </w:t>
       </w:r>
@@ -3876,6 +3960,7 @@
           <w:color w:val="1F1F1F"/>
           <w:sz w:val="21"/>
           <w:szCs w:val="21"/>
+          <w:highlight w:val="yellow"/>
         </w:rPr>
         <w:t>dataframe</w:t>
       </w:r>
@@ -3886,6 +3971,7 @@
           <w:color w:val="1F1F1F"/>
           <w:sz w:val="21"/>
           <w:szCs w:val="21"/>
+          <w:highlight w:val="yellow"/>
         </w:rPr>
         <w:t xml:space="preserve"> as “</w:t>
       </w:r>
@@ -3896,6 +3982,7 @@
           <w:color w:val="1F1F1F"/>
           <w:sz w:val="21"/>
           <w:szCs w:val="21"/>
+          <w:highlight w:val="yellow"/>
         </w:rPr>
         <w:t>NHL_Team_R_Stats</w:t>
       </w:r>
@@ -3906,6 +3993,7 @@
           <w:color w:val="1F1F1F"/>
           <w:sz w:val="21"/>
           <w:szCs w:val="21"/>
+          <w:highlight w:val="yellow"/>
         </w:rPr>
         <w:t>”. d) Make sure to exclude the index as a column in the csv files.</w:t>
       </w:r>

</xml_diff>